<commit_message>
not a final change
</commit_message>
<xml_diff>
--- a/BONAFIDE CERTIFICATE.docx
+++ b/BONAFIDE CERTIFICATE.docx
@@ -17,28 +17,12 @@
         </w:rPr>
         <w:t>''BONAFIDE CERTIFICATE''</w:t>
       </w:r>
-      <w:r>
-        <w:rPr>
-          <w:rFonts w:ascii="Times New Roman" w:hAnsi="Times New Roman" w:eastAsia="Times New Roman" w:cs="Times New Roman"/>
-          <w:b/>
-          <w:sz w:val="36"/>
-        </w:rPr>
-        <w:t xml:space="preserve">                             </w:t>
-      </w:r>
-      <w:r>
-        <w:rPr>
-          <w:rFonts w:ascii="Times New Roman" w:hAnsi="Times New Roman" w:eastAsia="Times New Roman" w:cs="Times New Roman"/>
-          <w:b/>
-          <w:sz w:val="40"/>
-        </w:rPr>
-        <w:t xml:space="preserve"> </w:t>
-      </w:r>
     </w:p>
     <w:p>
       <w:pPr>
         <w:pStyle w:val="2"/>
         <w:ind w:left="0" w:leftChars="0" w:firstLine="1981" w:firstLineChars="550"/>
-        <w:jc w:val="both"/>
+        <w:jc w:val="left"/>
         <w:rPr>
           <w:rFonts w:hint="default"/>
           <w:lang w:val="en-GB"/>
@@ -120,8 +104,8 @@
         <w:ind w:left="-5" w:right="164" w:hanging="10"/>
         <w:jc w:val="both"/>
         <w:rPr>
-          <w:rFonts w:ascii="Times New Roman" w:hAnsi="Times New Roman" w:eastAsia="Times New Roman" w:cs="Times New Roman"/>
-          <w:sz w:val="32"/>
+          <w:rFonts w:hint="default"/>
+          <w:lang w:val="en-GB"/>
         </w:rPr>
       </w:pPr>
       <w:r>
@@ -137,22 +121,7 @@
           <w:sz w:val="32"/>
           <w:lang w:val="en-GB"/>
         </w:rPr>
-        <w:t xml:space="preserve">   </w:t>
-      </w:r>
-      <w:r>
-        <w:rPr>
-          <w:rFonts w:ascii="Times New Roman" w:hAnsi="Times New Roman" w:eastAsia="Times New Roman" w:cs="Times New Roman"/>
-          <w:sz w:val="32"/>
-        </w:rPr>
-        <w:t xml:space="preserve"> </w:t>
-      </w:r>
-      <w:r>
-        <w:rPr>
-          <w:rFonts w:hint="default" w:ascii="Times New Roman" w:hAnsi="Times New Roman" w:eastAsia="Times New Roman" w:cs="Times New Roman"/>
-          <w:sz w:val="32"/>
-          <w:lang w:val="en-GB"/>
-        </w:rPr>
-        <w:t xml:space="preserve">{{ gender }}      {{ </w:t>
+        <w:t xml:space="preserve"> {{ gender }} {{ </w:t>
       </w:r>
       <w:r>
         <w:rPr>
@@ -171,58 +140,111 @@
           <w:sz w:val="32"/>
           <w:lang w:val="en-GB"/>
         </w:rPr>
-        <w:t>}}</w:t>
-      </w:r>
-      <w:r>
-        <w:rPr>
-          <w:rFonts w:ascii="Times New Roman" w:hAnsi="Times New Roman" w:eastAsia="Times New Roman" w:cs="Times New Roman"/>
-          <w:sz w:val="32"/>
+        <w:t xml:space="preserve">}} {{ child }} {{ parent }}  {{ </w:t>
+      </w:r>
+      <w:r>
+        <w:rPr>
+          <w:rFonts w:hint="default" w:ascii="Times New Roman" w:hAnsi="Times New Roman" w:eastAsia="Times New Roman" w:cs="Times New Roman"/>
+          <w:sz w:val="32"/>
+          <w:u w:val="single"/>
+          <w:lang w:val="en-GB"/>
+        </w:rPr>
+        <w:t>parent_name</w:t>
+      </w:r>
+      <w:r>
+        <w:rPr>
+          <w:rFonts w:hint="default" w:ascii="Times New Roman" w:hAnsi="Times New Roman" w:eastAsia="Times New Roman" w:cs="Times New Roman"/>
+          <w:sz w:val="32"/>
+          <w:lang w:val="en-GB"/>
+        </w:rPr>
+        <w:t xml:space="preserve"> }} </w:t>
+      </w:r>
+      <w:r>
+        <w:rPr>
+          <w:rFonts w:ascii="Times New Roman" w:hAnsi="Times New Roman" w:eastAsia="Times New Roman" w:cs="Times New Roman"/>
+          <w:sz w:val="32"/>
+        </w:rPr>
+        <w:t>bearing</w:t>
+      </w:r>
+      <w:r>
+        <w:rPr>
+          <w:rFonts w:hint="default" w:ascii="Times New Roman" w:hAnsi="Times New Roman" w:eastAsia="Times New Roman" w:cs="Times New Roman"/>
+          <w:sz w:val="32"/>
+          <w:lang w:val="en-GB"/>
         </w:rPr>
         <w:t xml:space="preserve"> </w:t>
       </w:r>
-    </w:p>
-    <w:p>
-      <w:pPr>
-        <w:spacing w:after="150"/>
-        <w:ind w:left="-5" w:right="164" w:hanging="10"/>
-        <w:jc w:val="both"/>
-        <w:rPr>
-          <w:rFonts w:ascii="Times New Roman" w:hAnsi="Times New Roman" w:eastAsia="Times New Roman" w:cs="Times New Roman"/>
-          <w:sz w:val="32"/>
-        </w:rPr>
-      </w:pPr>
-      <w:r>
-        <w:rPr>
-          <w:rFonts w:hint="default" w:ascii="Times New Roman" w:hAnsi="Times New Roman" w:eastAsia="Times New Roman" w:cs="Times New Roman"/>
-          <w:sz w:val="32"/>
-          <w:lang w:val="en-GB"/>
-        </w:rPr>
-        <w:t xml:space="preserve">{{ child }}    </w:t>
-      </w:r>
-      <w:r>
-        <w:rPr>
-          <w:rFonts w:ascii="Times New Roman" w:hAnsi="Times New Roman" w:eastAsia="Times New Roman" w:cs="Times New Roman"/>
-          <w:sz w:val="32"/>
+      <w:r>
+        <w:rPr>
+          <w:rFonts w:ascii="Times New Roman" w:hAnsi="Times New Roman" w:eastAsia="Times New Roman" w:cs="Times New Roman"/>
+          <w:sz w:val="32"/>
+        </w:rPr>
+        <w:t>Registration/Admission</w:t>
+      </w:r>
+      <w:r>
+        <w:rPr>
+          <w:rFonts w:hint="default" w:ascii="Times New Roman" w:hAnsi="Times New Roman" w:eastAsia="Times New Roman" w:cs="Times New Roman"/>
+          <w:sz w:val="32"/>
+          <w:lang w:val="en-GB"/>
         </w:rPr>
         <w:t xml:space="preserve"> </w:t>
       </w:r>
       <w:r>
         <w:rPr>
-          <w:rFonts w:hint="default" w:ascii="Times New Roman" w:hAnsi="Times New Roman" w:eastAsia="Times New Roman" w:cs="Times New Roman"/>
-          <w:sz w:val="32"/>
-          <w:lang w:val="en-GB"/>
-        </w:rPr>
-        <w:t xml:space="preserve">{{ parent }}      </w:t>
-      </w:r>
-      <w:r>
-        <w:rPr>
-          <w:rFonts w:ascii="Times New Roman" w:hAnsi="Times New Roman" w:eastAsia="Times New Roman" w:cs="Times New Roman"/>
-          <w:sz w:val="32"/>
+          <w:rFonts w:ascii="Times New Roman" w:hAnsi="Times New Roman" w:eastAsia="Times New Roman" w:cs="Times New Roman"/>
+          <w:sz w:val="32"/>
+        </w:rPr>
+        <w:t>number</w:t>
+      </w:r>
+      <w:r>
+        <w:rPr>
+          <w:rFonts w:hint="default" w:ascii="Times New Roman" w:hAnsi="Times New Roman" w:eastAsia="Times New Roman" w:cs="Times New Roman"/>
+          <w:sz w:val="32"/>
+          <w:lang w:val="en-GB"/>
+        </w:rPr>
+        <w:t xml:space="preserve"> {{ </w:t>
+      </w:r>
+      <w:r>
+        <w:rPr>
+          <w:rFonts w:hint="default" w:ascii="Times New Roman" w:hAnsi="Times New Roman" w:eastAsia="Times New Roman" w:cs="Times New Roman"/>
+          <w:sz w:val="32"/>
+          <w:u w:val="single"/>
+          <w:lang w:val="en-GB"/>
+        </w:rPr>
+        <w:t>your_roll_number</w:t>
+      </w:r>
+      <w:r>
+        <w:rPr>
+          <w:rFonts w:hint="default" w:ascii="Times New Roman" w:hAnsi="Times New Roman" w:eastAsia="Times New Roman" w:cs="Times New Roman"/>
+          <w:sz w:val="32"/>
+          <w:lang w:val="en-GB"/>
+        </w:rPr>
+        <w:t xml:space="preserve"> }} </w:t>
+      </w:r>
+      <w:r>
+        <w:rPr>
+          <w:rFonts w:ascii="Times New Roman" w:hAnsi="Times New Roman" w:eastAsia="Times New Roman" w:cs="Times New Roman"/>
+          <w:sz w:val="32"/>
+        </w:rPr>
+        <w:t>is a student</w:t>
+      </w:r>
+      <w:r>
+        <w:rPr>
+          <w:rFonts w:hint="default" w:ascii="Times New Roman" w:hAnsi="Times New Roman" w:eastAsia="Times New Roman" w:cs="Times New Roman"/>
+          <w:sz w:val="32"/>
+          <w:lang w:val="en-GB"/>
         </w:rPr>
         <w:t xml:space="preserve"> </w:t>
       </w:r>
       <w:r>
         <w:rPr>
+          <w:rFonts w:ascii="Times New Roman" w:hAnsi="Times New Roman" w:eastAsia="Times New Roman" w:cs="Times New Roman"/>
+          <w:sz w:val="32"/>
+        </w:rPr>
+        <w:t xml:space="preserve">of </w:t>
+      </w:r>
+      <w:r>
+        <w:rPr>
           <w:rFonts w:hint="default" w:ascii="Times New Roman" w:hAnsi="Times New Roman" w:eastAsia="Times New Roman" w:cs="Times New Roman"/>
           <w:sz w:val="32"/>
           <w:lang w:val="en-GB"/>
@@ -236,57 +258,69 @@
           <w:u w:val="single"/>
           <w:lang w:val="en-GB"/>
         </w:rPr>
-        <w:t>parent_name</w:t>
-      </w:r>
-      <w:r>
-        <w:rPr>
-          <w:rFonts w:hint="default" w:ascii="Times New Roman" w:hAnsi="Times New Roman" w:eastAsia="Times New Roman" w:cs="Times New Roman"/>
-          <w:sz w:val="32"/>
-          <w:lang w:val="en-GB"/>
-        </w:rPr>
-        <w:t xml:space="preserve"> }}       </w:t>
-      </w:r>
-      <w:r>
-        <w:rPr>
-          <w:rFonts w:ascii="Times New Roman" w:hAnsi="Times New Roman" w:eastAsia="Times New Roman" w:cs="Times New Roman"/>
-          <w:sz w:val="32"/>
-        </w:rPr>
-        <w:t xml:space="preserve"> bearing</w:t>
-      </w:r>
-    </w:p>
-    <w:p>
-      <w:pPr>
-        <w:spacing w:after="150"/>
-        <w:ind w:left="-5" w:right="164" w:hanging="10"/>
-        <w:jc w:val="both"/>
-        <w:rPr>
-          <w:rFonts w:ascii="Times New Roman" w:hAnsi="Times New Roman" w:eastAsia="Times New Roman" w:cs="Times New Roman"/>
-          <w:sz w:val="32"/>
-        </w:rPr>
-      </w:pPr>
-      <w:r>
-        <w:rPr>
-          <w:rFonts w:ascii="Times New Roman" w:hAnsi="Times New Roman" w:eastAsia="Times New Roman" w:cs="Times New Roman"/>
-          <w:sz w:val="32"/>
-        </w:rPr>
-        <w:t xml:space="preserve"> Registration/Admission number </w:t>
-      </w:r>
-      <w:r>
-        <w:rPr>
-          <w:rFonts w:hint="default" w:ascii="Times New Roman" w:hAnsi="Times New Roman" w:eastAsia="Times New Roman" w:cs="Times New Roman"/>
-          <w:sz w:val="32"/>
-          <w:lang w:val="en-GB"/>
-        </w:rPr>
-        <w:t xml:space="preserve">  {{ </w:t>
-      </w:r>
-      <w:r>
-        <w:rPr>
-          <w:rFonts w:hint="default" w:ascii="Times New Roman" w:hAnsi="Times New Roman" w:eastAsia="Times New Roman" w:cs="Times New Roman"/>
+        <w:t>year</w:t>
+      </w:r>
+      <w:r>
+        <w:rPr>
+          <w:rFonts w:hint="default" w:ascii="Times New Roman" w:hAnsi="Times New Roman" w:eastAsia="Times New Roman" w:cs="Times New Roman"/>
+          <w:sz w:val="32"/>
+          <w:lang w:val="en-GB"/>
+        </w:rPr>
+        <w:t xml:space="preserve"> }} </w:t>
+      </w:r>
+      <w:r>
+        <w:rPr>
+          <w:rFonts w:ascii="Times New Roman" w:hAnsi="Times New Roman" w:eastAsia="Times New Roman" w:cs="Times New Roman"/>
+          <w:sz w:val="32"/>
+        </w:rPr>
+        <w:t>year</w:t>
+      </w:r>
+      <w:r>
+        <w:rPr>
+          <w:rFonts w:hint="default" w:ascii="Times New Roman" w:hAnsi="Times New Roman" w:eastAsia="Times New Roman" w:cs="Times New Roman"/>
+          <w:sz w:val="32"/>
+          <w:lang w:val="en-GB"/>
+        </w:rPr>
+        <w:t xml:space="preserve"> {{ </w:t>
+      </w:r>
+      <w:r>
+        <w:rPr>
+          <w:rFonts w:ascii="Times New Roman" w:hAnsi="Times New Roman" w:eastAsia="Times New Roman" w:cs="Times New Roman"/>
           <w:sz w:val="32"/>
           <w:u w:val="single"/>
-          <w:lang w:val="en-GB"/>
-        </w:rPr>
-        <w:t>your_roll_number</w:t>
+        </w:rPr>
+        <w:t>coursename</w:t>
+      </w:r>
+      <w:r>
+        <w:rPr>
+          <w:rFonts w:hint="default" w:ascii="Times New Roman" w:hAnsi="Times New Roman" w:eastAsia="Times New Roman" w:cs="Times New Roman"/>
+          <w:sz w:val="32"/>
+          <w:lang w:val="en-GB"/>
+        </w:rPr>
+        <w:t xml:space="preserve"> }} . {{ third_person }} </w:t>
+      </w:r>
+      <w:r>
+        <w:rPr>
+          <w:rFonts w:ascii="Times New Roman" w:hAnsi="Times New Roman" w:eastAsia="Times New Roman" w:cs="Times New Roman"/>
+          <w:sz w:val="32"/>
+        </w:rPr>
+        <w:t>is a Bonafide student of</w:t>
+      </w:r>
+      <w:r>
+        <w:rPr>
+          <w:rFonts w:hint="default" w:ascii="Times New Roman" w:hAnsi="Times New Roman" w:eastAsia="Times New Roman" w:cs="Times New Roman"/>
+          <w:sz w:val="32"/>
+          <w:lang w:val="en-GB"/>
+        </w:rPr>
+        <w:t xml:space="preserve"> {{ </w:t>
+      </w:r>
+      <w:r>
+        <w:rPr>
+          <w:rFonts w:ascii="Times New Roman" w:hAnsi="Times New Roman" w:eastAsia="Times New Roman" w:cs="Times New Roman"/>
+          <w:sz w:val="32"/>
+          <w:u w:val="single"/>
+        </w:rPr>
+        <w:t>college</w:t>
       </w:r>
       <w:r>
         <w:rPr>
@@ -301,7 +335,7 @@
           <w:rFonts w:ascii="Times New Roman" w:hAnsi="Times New Roman" w:eastAsia="Times New Roman" w:cs="Times New Roman"/>
           <w:sz w:val="32"/>
         </w:rPr>
-        <w:t xml:space="preserve"> </w:t>
+        <w:t xml:space="preserve"> with AISHE no.</w:t>
       </w:r>
       <w:r>
         <w:rPr>
@@ -310,186 +344,34 @@
           <w:lang w:val="en-GB"/>
         </w:rPr>
         <w:t xml:space="preserve">  </w:t>
-      </w:r>
-      <w:r>
-        <w:rPr>
-          <w:rFonts w:ascii="Times New Roman" w:hAnsi="Times New Roman" w:eastAsia="Times New Roman" w:cs="Times New Roman"/>
-          <w:sz w:val="32"/>
-        </w:rPr>
-        <w:t xml:space="preserve">is a student </w:t>
-      </w:r>
-    </w:p>
-    <w:p>
-      <w:pPr>
-        <w:spacing w:after="150"/>
-        <w:ind w:left="-5" w:right="164" w:hanging="10"/>
-        <w:jc w:val="both"/>
-        <w:rPr>
-          <w:rFonts w:ascii="Times New Roman" w:hAnsi="Times New Roman" w:eastAsia="Times New Roman" w:cs="Times New Roman"/>
-          <w:sz w:val="32"/>
-        </w:rPr>
-      </w:pPr>
-      <w:r>
-        <w:rPr>
-          <w:rFonts w:ascii="Times New Roman" w:hAnsi="Times New Roman" w:eastAsia="Times New Roman" w:cs="Times New Roman"/>
-          <w:sz w:val="32"/>
-        </w:rPr>
-        <w:t xml:space="preserve">of </w:t>
-      </w:r>
-      <w:r>
-        <w:rPr>
-          <w:rFonts w:hint="default" w:ascii="Times New Roman" w:hAnsi="Times New Roman" w:eastAsia="Times New Roman" w:cs="Times New Roman"/>
-          <w:sz w:val="32"/>
-          <w:lang w:val="en-GB"/>
-        </w:rPr>
-        <w:t xml:space="preserve">{{ </w:t>
-      </w:r>
-      <w:r>
-        <w:rPr>
-          <w:rFonts w:hint="default" w:ascii="Times New Roman" w:hAnsi="Times New Roman" w:eastAsia="Times New Roman" w:cs="Times New Roman"/>
-          <w:sz w:val="32"/>
-          <w:u w:val="single"/>
-          <w:lang w:val="en-GB"/>
-        </w:rPr>
-        <w:t>year</w:t>
-      </w:r>
-      <w:r>
-        <w:rPr>
-          <w:rFonts w:hint="default" w:ascii="Times New Roman" w:hAnsi="Times New Roman" w:eastAsia="Times New Roman" w:cs="Times New Roman"/>
-          <w:sz w:val="32"/>
-          <w:lang w:val="en-GB"/>
-        </w:rPr>
-        <w:t xml:space="preserve"> }}  </w:t>
-      </w:r>
-      <w:r>
-        <w:rPr>
-          <w:rFonts w:ascii="Times New Roman" w:hAnsi="Times New Roman" w:eastAsia="Times New Roman" w:cs="Times New Roman"/>
-          <w:sz w:val="32"/>
-        </w:rPr>
-        <w:t xml:space="preserve"> year</w:t>
-      </w:r>
-      <w:r>
-        <w:rPr>
-          <w:rFonts w:hint="default" w:ascii="Times New Roman" w:hAnsi="Times New Roman" w:eastAsia="Times New Roman" w:cs="Times New Roman"/>
-          <w:sz w:val="32"/>
-          <w:lang w:val="en-GB"/>
-        </w:rPr>
-        <w:t xml:space="preserve">   {{ </w:t>
-      </w:r>
-      <w:r>
-        <w:rPr>
-          <w:rFonts w:ascii="Times New Roman" w:hAnsi="Times New Roman" w:eastAsia="Times New Roman" w:cs="Times New Roman"/>
-          <w:sz w:val="32"/>
-          <w:u w:val="single"/>
-        </w:rPr>
-        <w:t>coursename</w:t>
-      </w:r>
-      <w:r>
-        <w:rPr>
-          <w:rFonts w:hint="default" w:ascii="Times New Roman" w:hAnsi="Times New Roman" w:eastAsia="Times New Roman" w:cs="Times New Roman"/>
-          <w:sz w:val="32"/>
-          <w:lang w:val="en-GB"/>
-        </w:rPr>
-        <w:t xml:space="preserve"> }}  . {{ third_person }}</w:t>
-      </w:r>
-      <w:r>
-        <w:rPr>
-          <w:rFonts w:ascii="Times New Roman" w:hAnsi="Times New Roman" w:eastAsia="Times New Roman" w:cs="Times New Roman"/>
-          <w:sz w:val="32"/>
-        </w:rPr>
-        <w:t xml:space="preserve"> is a Bonafide </w:t>
-      </w:r>
-    </w:p>
-    <w:p>
-      <w:pPr>
-        <w:spacing w:after="150"/>
-        <w:ind w:left="-5" w:right="164" w:hanging="10"/>
-        <w:jc w:val="both"/>
-        <w:rPr>
-          <w:rFonts w:hint="default"/>
-          <w:lang w:val="en-GB"/>
-        </w:rPr>
-      </w:pPr>
-      <w:r>
-        <w:rPr>
-          <w:rFonts w:ascii="Times New Roman" w:hAnsi="Times New Roman" w:eastAsia="Times New Roman" w:cs="Times New Roman"/>
-          <w:sz w:val="32"/>
-        </w:rPr>
-        <w:t>student of</w:t>
-      </w:r>
-      <w:r>
-        <w:rPr>
-          <w:rFonts w:hint="default" w:ascii="Times New Roman" w:hAnsi="Times New Roman" w:eastAsia="Times New Roman" w:cs="Times New Roman"/>
-          <w:sz w:val="32"/>
-          <w:lang w:val="en-GB"/>
-        </w:rPr>
-        <w:t xml:space="preserve">  </w:t>
-      </w:r>
-      <w:r>
-        <w:rPr>
-          <w:rFonts w:ascii="Times New Roman" w:hAnsi="Times New Roman" w:eastAsia="Times New Roman" w:cs="Times New Roman"/>
-          <w:sz w:val="32"/>
-        </w:rPr>
-        <w:t xml:space="preserve"> </w:t>
-      </w:r>
-      <w:r>
-        <w:rPr>
-          <w:rFonts w:hint="default" w:ascii="Times New Roman" w:hAnsi="Times New Roman" w:eastAsia="Times New Roman" w:cs="Times New Roman"/>
-          <w:sz w:val="32"/>
-          <w:lang w:val="en-GB"/>
-        </w:rPr>
-        <w:t xml:space="preserve">{{ </w:t>
-      </w:r>
-      <w:r>
-        <w:rPr>
-          <w:rFonts w:ascii="Times New Roman" w:hAnsi="Times New Roman" w:eastAsia="Times New Roman" w:cs="Times New Roman"/>
-          <w:sz w:val="32"/>
-          <w:u w:val="single"/>
-        </w:rPr>
-        <w:t>college</w:t>
-      </w:r>
-      <w:r>
-        <w:rPr>
-          <w:rFonts w:hint="default" w:ascii="Times New Roman" w:hAnsi="Times New Roman" w:eastAsia="Times New Roman" w:cs="Times New Roman"/>
-          <w:sz w:val="32"/>
-          <w:lang w:val="en-GB"/>
-        </w:rPr>
-        <w:t xml:space="preserve"> }} </w:t>
-      </w:r>
-      <w:r>
-        <w:rPr>
-          <w:rFonts w:ascii="Times New Roman" w:hAnsi="Times New Roman" w:eastAsia="Times New Roman" w:cs="Times New Roman"/>
-          <w:sz w:val="32"/>
-        </w:rPr>
-        <w:t xml:space="preserve"> with AISHE no.</w:t>
-      </w:r>
-      <w:r>
-        <w:rPr>
-          <w:rFonts w:hint="default" w:ascii="Times New Roman" w:hAnsi="Times New Roman" w:eastAsia="Times New Roman" w:cs="Times New Roman"/>
-          <w:sz w:val="32"/>
-          <w:lang w:val="en-GB"/>
-        </w:rPr>
-        <w:t xml:space="preserve">  {{ </w:t>
-      </w:r>
-      <w:r>
-        <w:rPr>
-          <w:rFonts w:hint="default" w:ascii="Times New Roman" w:hAnsi="Times New Roman" w:eastAsia="Times New Roman" w:cs="Times New Roman"/>
-          <w:sz w:val="32"/>
-          <w:u w:val="single"/>
-          <w:lang w:val="en-GB"/>
-        </w:rPr>
-        <w:t>aishe_no</w:t>
-      </w:r>
-      <w:r>
-        <w:rPr>
-          <w:rFonts w:hint="default" w:ascii="Times New Roman" w:hAnsi="Times New Roman" w:eastAsia="Times New Roman" w:cs="Times New Roman"/>
-          <w:sz w:val="32"/>
-          <w:lang w:val="en-GB"/>
-        </w:rPr>
-        <w:t xml:space="preserve"> }} .</w:t>
       </w:r>
       <w:bookmarkStart w:id="0" w:name="_GoBack"/>
       <w:bookmarkEnd w:id="0"/>
+      <w:r>
+        <w:rPr>
+          <w:rFonts w:hint="default" w:ascii="Times New Roman" w:hAnsi="Times New Roman" w:eastAsia="Times New Roman" w:cs="Times New Roman"/>
+          <w:sz w:val="32"/>
+          <w:lang w:val="en-GB"/>
+        </w:rPr>
+        <w:t xml:space="preserve">{{ </w:t>
+      </w:r>
+      <w:r>
+        <w:rPr>
+          <w:rFonts w:hint="default" w:ascii="Times New Roman" w:hAnsi="Times New Roman" w:eastAsia="Times New Roman" w:cs="Times New Roman"/>
+          <w:sz w:val="32"/>
+          <w:u w:val="single"/>
+          <w:lang w:val="en-GB"/>
+        </w:rPr>
+        <w:t>aishe_no</w:t>
+      </w:r>
+      <w:r>
+        <w:rPr>
+          <w:rFonts w:hint="default" w:ascii="Times New Roman" w:hAnsi="Times New Roman" w:eastAsia="Times New Roman" w:cs="Times New Roman"/>
+          <w:sz w:val="32"/>
+          <w:lang w:val="en-GB"/>
+        </w:rPr>
+        <w:t xml:space="preserve"> }} .</w:t>
+      </w:r>
     </w:p>
     <w:p>
       <w:pPr>
@@ -892,7 +774,7 @@
     <w:lsdException w:qFormat="1" w:unhideWhenUsed="0" w:uiPriority="10" w:semiHidden="0" w:name="Title"/>
     <w:lsdException w:uiPriority="99" w:name="Closing"/>
     <w:lsdException w:uiPriority="99" w:name="Signature"/>
-    <w:lsdException w:uiPriority="1" w:name="Default Paragraph Font"/>
+    <w:lsdException w:qFormat="1" w:uiPriority="1" w:name="Default Paragraph Font"/>
     <w:lsdException w:uiPriority="99" w:name="Body Text"/>
     <w:lsdException w:uiPriority="99" w:name="Body Text Indent"/>
     <w:lsdException w:uiPriority="99" w:name="List Continue"/>
@@ -1121,6 +1003,7 @@
     <w:name w:val="Default Paragraph Font"/>
     <w:semiHidden/>
     <w:unhideWhenUsed/>
+    <w:qFormat/>
     <w:uiPriority w:val="1"/>
   </w:style>
   <w:style w:type="table" w:default="1" w:styleId="4">

</xml_diff>